<commit_message>
Fix test failures by adding static_reseed fixture and updating fixtures with seeded random values
</commit_message>
<xml_diff>
--- a/tests/docs/composed_fixture/broken_listing_many.docx
+++ b/tests/docs/composed_fixture/broken_listing_many.docx
@@ -1414,7 +1414,7 @@
     </w:lvl>
   </w:abstractNum>
   <w:abstractNum w:abstractNumId="8" w15:restartNumberingAfterBreak="0">
-    <w:nsid w:val="05515BA4"/>
+    <w:nsid w:val="03CFB017"/>
     <w:multiLevelType w:val="hybridMultilevel"/>
     <w:tmpl w:val="F65CD84C"/>
     <w:lvl w:ilvl="0" w:tplc="0409000F">
@@ -1504,7 +1504,7 @@
     </w:lvl>
   </w:abstractNum>
   <w:abstractNum w:abstractNumId="9" w15:restartNumberingAfterBreak="0">
-    <w:nsid w:val="0084A87B"/>
+    <w:nsid w:val="002629D3"/>
     <w:multiLevelType w:val="hybridMultilevel"/>
     <w:tmpl w:val="AA8C4930"/>
     <w:lvl w:ilvl="0" w:tplc="1CFA1B78">
@@ -1618,7 +1618,7 @@
     </w:lvl>
   </w:abstractNum>
   <w:abstractNum w:abstractNumId="10" w15:restartNumberingAfterBreak="0">
-    <w:nsid w:val="0283CD35"/>
+    <w:nsid w:val="01A3A953"/>
     <w:multiLevelType w:val="hybridMultilevel"/>
     <w:tmpl w:val="1480F29C"/>
     <w:lvl w:ilvl="0" w:tplc="04090013">
@@ -1732,7 +1732,7 @@
     </w:lvl>
   </w:abstractNum>
   <w:abstractNum w:abstractNumId="11" w15:restartNumberingAfterBreak="0">
-    <w:nsid w:val="002D7789"/>
+    <w:nsid w:val="015497B1"/>
     <w:multiLevelType w:val="hybridMultilevel"/>
     <w:tmpl w:val="FA32D8A8"/>
     <w:lvl w:ilvl="0" w:tplc="0409000F">

</xml_diff>